<commit_message>
Weeded out bad ideas and specified what was needed from videos
</commit_message>
<xml_diff>
--- a/Research/Video.docx
+++ b/Research/Video.docx
@@ -6,6 +6,9 @@
       <w:r>
         <w:t>Darker side of the moon</w:t>
       </w:r>
+      <w:r>
+        <w:t xml:space="preserve"> – I like the platforming puzzles that go on in this game</w:t>
+      </w:r>
     </w:p>
     <w:p>
       <w:hyperlink r:id="rId4" w:history="1">
@@ -22,6 +25,9 @@
       <w:r>
         <w:t>Super Mario 3d world level 1-1</w:t>
       </w:r>
+      <w:r>
+        <w:t>- I like the locked down camera in most of this game. It’ll need to be adjusted and locked down a little more.</w:t>
+      </w:r>
     </w:p>
     <w:p>
       <w:hyperlink r:id="rId5" w:history="1">
@@ -38,6 +44,9 @@
       <w:r>
         <w:t>Link’s Awakening turtle shrine</w:t>
       </w:r>
+      <w:r>
+        <w:t xml:space="preserve"> – I like the vertical puzzle demonstration for this camera view</w:t>
+      </w:r>
     </w:p>
     <w:p>
       <w:hyperlink r:id="rId6" w:history="1">
@@ -45,7 +54,19 @@
           <w:rPr>
             <w:rStyle w:val="Hyperlink"/>
           </w:rPr>
-          <w:t>https://www.youtube.com/watch?v=1yq-dezuXJg</w:t>
+          <w:t>https://www.youtube.com/watc</w:t>
+        </w:r>
+        <w:r>
+          <w:rPr>
+            <w:rStyle w:val="Hyperlink"/>
+          </w:rPr>
+          <w:t>h</w:t>
+        </w:r>
+        <w:r>
+          <w:rPr>
+            <w:rStyle w:val="Hyperlink"/>
+          </w:rPr>
+          <w:t>?v=1yq-dezuXJg</w:t>
         </w:r>
       </w:hyperlink>
     </w:p>
@@ -54,6 +75,9 @@
       <w:r>
         <w:t>A link between world’s wind shrine</w:t>
       </w:r>
+      <w:r>
+        <w:t xml:space="preserve"> – Another great use of vertical layers.</w:t>
+      </w:r>
     </w:p>
     <w:p>
       <w:hyperlink r:id="rId7" w:history="1">
@@ -61,22 +85,29 @@
           <w:rPr>
             <w:rStyle w:val="Hyperlink"/>
           </w:rPr>
-          <w:t>https://www.youtube.com/watch?v=QcTsIMelezA</w:t>
+          <w:t>https://www.youtube.com/watch?v</w:t>
+        </w:r>
+        <w:r>
+          <w:rPr>
+            <w:rStyle w:val="Hyperlink"/>
+          </w:rPr>
+          <w:t>=</w:t>
+        </w:r>
+        <w:r>
+          <w:rPr>
+            <w:rStyle w:val="Hyperlink"/>
+          </w:rPr>
+          <w:t>QcTsIMelezA</w:t>
         </w:r>
       </w:hyperlink>
     </w:p>
     <w:p/>
     <w:p>
       <w:r>
-        <w:t xml:space="preserve">Mario 64: Bomb </w:t>
-      </w:r>
-      <w:proofErr w:type="spellStart"/>
-      <w:r>
-        <w:t>omb</w:t>
-      </w:r>
-      <w:proofErr w:type="spellEnd"/>
-      <w:r>
-        <w:t xml:space="preserve"> battlefield</w:t>
+        <w:t>Mario 64: Bomb omb battlefield</w:t>
+      </w:r>
+      <w:r>
+        <w:t>- The idea for the enemy but using the bombs to move around a bit more</w:t>
       </w:r>
     </w:p>
     <w:p>
@@ -93,6 +124,9 @@
     <w:p>
       <w:r>
         <w:t>Fall guys Level Design</w:t>
+      </w:r>
+      <w:r>
+        <w:t xml:space="preserve">- Specifically the longer obstacle courses using swinging obstacles and moving platforms. </w:t>
       </w:r>
     </w:p>
     <w:p>
@@ -121,6 +155,9 @@
       <w:r>
         <w:t>Wipeout obstacle course</w:t>
       </w:r>
+      <w:r>
+        <w:t>- More great examples of obstacle course design</w:t>
+      </w:r>
     </w:p>
     <w:p>
       <w:hyperlink r:id="rId10" w:history="1">
@@ -137,6 +174,9 @@
       <w:r>
         <w:t>Wipeout obstacle course002</w:t>
       </w:r>
+      <w:r>
+        <w:t>- obstacle course design</w:t>
+      </w:r>
     </w:p>
     <w:p>
       <w:hyperlink r:id="rId11" w:history="1">
@@ -153,6 +193,9 @@
       <w:r>
         <w:t>Links awakening Dungeon design</w:t>
       </w:r>
+      <w:r>
+        <w:t>- Examples of more dungeon and camera moving.</w:t>
+      </w:r>
     </w:p>
     <w:p>
       <w:hyperlink r:id="rId12" w:history="1">
@@ -160,7 +203,19 @@
           <w:rPr>
             <w:rStyle w:val="Hyperlink"/>
           </w:rPr>
-          <w:t>https://www.youtube.com/watch?v=6ZOBd-LhnnQ</w:t>
+          <w:t>https://www.youtube.com/watch?v</w:t>
+        </w:r>
+        <w:r>
+          <w:rPr>
+            <w:rStyle w:val="Hyperlink"/>
+          </w:rPr>
+          <w:t>=</w:t>
+        </w:r>
+        <w:r>
+          <w:rPr>
+            <w:rStyle w:val="Hyperlink"/>
+          </w:rPr>
+          <w:t>6ZOBd-LhnnQ</w:t>
         </w:r>
       </w:hyperlink>
     </w:p>
@@ -612,6 +667,18 @@
       <w:u w:val="single"/>
     </w:rPr>
   </w:style>
+  <w:style w:type="character" w:styleId="FollowedHyperlink">
+    <w:name w:val="FollowedHyperlink"/>
+    <w:basedOn w:val="DefaultParagraphFont"/>
+    <w:uiPriority w:val="99"/>
+    <w:semiHidden/>
+    <w:unhideWhenUsed/>
+    <w:rsid w:val="0029422E"/>
+    <w:rPr>
+      <w:color w:val="954F72" w:themeColor="followedHyperlink"/>
+      <w:u w:val="single"/>
+    </w:rPr>
+  </w:style>
 </w:styles>
 </file>
 

</xml_diff>

<commit_message>
I added time stamps to the video document
</commit_message>
<xml_diff>
--- a/Research/Video.docx
+++ b/Research/Video.docx
@@ -17,6 +17,9 @@
       <w:r>
         <w:t xml:space="preserve"> need to be adjusted and locked down a little more.</w:t>
       </w:r>
+      <w:r>
+        <w:t xml:space="preserve"> (0:20 – 1:00)</w:t>
+      </w:r>
     </w:p>
     <w:p>
       <w:hyperlink r:id="rId4" w:history="1">
@@ -36,6 +39,9 @@
       <w:r>
         <w:t xml:space="preserve"> – I like the vertical puzzle demonstration for this camera view</w:t>
       </w:r>
+      <w:r>
+        <w:t xml:space="preserve"> (20:00 – 20:53, 30:25 – 31:30)</w:t>
+      </w:r>
     </w:p>
     <w:p>
       <w:hyperlink r:id="rId5" w:history="1">
@@ -43,7 +49,19 @@
           <w:rPr>
             <w:rStyle w:val="Hyperlink"/>
           </w:rPr>
-          <w:t>https://www.youtube.com/watch?v=1yq-dezuXJg</w:t>
+          <w:t>https://www.youtube.com/watch?v=</w:t>
+        </w:r>
+        <w:r>
+          <w:rPr>
+            <w:rStyle w:val="Hyperlink"/>
+          </w:rPr>
+          <w:t>1</w:t>
+        </w:r>
+        <w:r>
+          <w:rPr>
+            <w:rStyle w:val="Hyperlink"/>
+          </w:rPr>
+          <w:t>yq-dezuXJg</w:t>
         </w:r>
       </w:hyperlink>
     </w:p>
@@ -55,6 +73,9 @@
       <w:r>
         <w:t xml:space="preserve"> – Another great use of vertical layers.</w:t>
       </w:r>
+      <w:r>
+        <w:t xml:space="preserve"> (4:30 – 7:00)</w:t>
+      </w:r>
     </w:p>
     <w:p>
       <w:hyperlink r:id="rId6" w:history="1">
@@ -62,7 +83,19 @@
           <w:rPr>
             <w:rStyle w:val="Hyperlink"/>
           </w:rPr>
-          <w:t>https://www.youtube.com/watch?v=QcTsIMelezA</w:t>
+          <w:t>https://www.youtube.com/watch</w:t>
+        </w:r>
+        <w:r>
+          <w:rPr>
+            <w:rStyle w:val="Hyperlink"/>
+          </w:rPr>
+          <w:t>?</w:t>
+        </w:r>
+        <w:r>
+          <w:rPr>
+            <w:rStyle w:val="Hyperlink"/>
+          </w:rPr>
+          <w:t>v=QcTsIMelezA</w:t>
         </w:r>
       </w:hyperlink>
     </w:p>
@@ -82,6 +115,9 @@
       <w:r>
         <w:t>- The idea for the enemy but using the bombs to move around a bit more</w:t>
       </w:r>
+      <w:r>
+        <w:t xml:space="preserve"> (0:35 – 2:30)</w:t>
+      </w:r>
     </w:p>
     <w:p>
       <w:hyperlink r:id="rId7" w:history="1">
@@ -89,7 +125,19 @@
           <w:rPr>
             <w:rStyle w:val="Hyperlink"/>
           </w:rPr>
-          <w:t>https://www.youtube.com/watch?v=mHBfzdUC2EU</w:t>
+          <w:t>https://www.youtube.com/watch?v=mHBfzd</w:t>
+        </w:r>
+        <w:r>
+          <w:rPr>
+            <w:rStyle w:val="Hyperlink"/>
+          </w:rPr>
+          <w:t>U</w:t>
+        </w:r>
+        <w:r>
+          <w:rPr>
+            <w:rStyle w:val="Hyperlink"/>
+          </w:rPr>
+          <w:t>C2EU</w:t>
         </w:r>
       </w:hyperlink>
     </w:p>
@@ -107,6 +155,9 @@
       <w:r>
         <w:t>- More great examples of obstacle course design</w:t>
       </w:r>
+      <w:r>
+        <w:t xml:space="preserve"> (1:20 – 5:00)</w:t>
+      </w:r>
     </w:p>
     <w:p>
       <w:hyperlink r:id="rId8" w:history="1">
@@ -114,7 +165,19 @@
           <w:rPr>
             <w:rStyle w:val="Hyperlink"/>
           </w:rPr>
-          <w:t>https://www.youtube.com/watch?v=MqGh1sTpZPg</w:t>
+          <w:t>https://www.youtube.com/watch?v</w:t>
+        </w:r>
+        <w:r>
+          <w:rPr>
+            <w:rStyle w:val="Hyperlink"/>
+          </w:rPr>
+          <w:t>=</w:t>
+        </w:r>
+        <w:r>
+          <w:rPr>
+            <w:rStyle w:val="Hyperlink"/>
+          </w:rPr>
+          <w:t>MqGh1sTpZPg</w:t>
         </w:r>
       </w:hyperlink>
     </w:p>
@@ -133,14 +196,29 @@
           <w:rPr>
             <w:rStyle w:val="Hyperlink"/>
           </w:rPr>
-          <w:t>https://www.youtube.com/watch?v=L6xyKDYsanQ</w:t>
+          <w:t>https://www.youtube.com/watch?v</w:t>
+        </w:r>
+        <w:r>
+          <w:rPr>
+            <w:rStyle w:val="Hyperlink"/>
+          </w:rPr>
+          <w:t>=</w:t>
+        </w:r>
+        <w:r>
+          <w:rPr>
+            <w:rStyle w:val="Hyperlink"/>
+          </w:rPr>
+          <w:t>L6xyKDYsanQ</w:t>
         </w:r>
       </w:hyperlink>
     </w:p>
     <w:p/>
     <w:p>
       <w:r>
-        <w:t>Crash Bandicoot bridge level 9:32- Good example of fixed camera with 3d platforming</w:t>
+        <w:t>Crash Bandicoot bridge level - Good example of fixed camera with 3d platforming</w:t>
+      </w:r>
+      <w:r>
+        <w:t xml:space="preserve"> (9:32 – 15:00)</w:t>
       </w:r>
     </w:p>
     <w:p>
@@ -149,34 +227,23 @@
           <w:rPr>
             <w:rStyle w:val="Hyperlink"/>
           </w:rPr>
-          <w:t>https://www.youtube.com/watch?v=xpIUkUd1MqE</w:t>
+          <w:t>https://www.youtube.com/watc</w:t>
+        </w:r>
+        <w:r>
+          <w:rPr>
+            <w:rStyle w:val="Hyperlink"/>
+          </w:rPr>
+          <w:t>h</w:t>
+        </w:r>
+        <w:r>
+          <w:rPr>
+            <w:rStyle w:val="Hyperlink"/>
+          </w:rPr>
+          <w:t>?v=xpIUkUd1MqE</w:t>
         </w:r>
       </w:hyperlink>
     </w:p>
     <w:p/>
-    <w:p>
-      <w:r>
-        <w:t>Links awakening Dungeon design</w:t>
-      </w:r>
-      <w:r>
-        <w:t>- Examples of more dungeon and camera moving.</w:t>
-      </w:r>
-    </w:p>
-    <w:p>
-      <w:pPr>
-        <w:rPr>
-          <w:rStyle w:val="Hyperlink"/>
-        </w:rPr>
-      </w:pPr>
-      <w:hyperlink r:id="rId11" w:history="1">
-        <w:r>
-          <w:rPr>
-            <w:rStyle w:val="Hyperlink"/>
-          </w:rPr>
-          <w:t>https://www.youtube.com/watch?v=6ZOBd-LhnnQ</w:t>
-        </w:r>
-      </w:hyperlink>
-    </w:p>
     <w:p>
       <w:pPr>
         <w:rPr>

</xml_diff>